<commit_message>
updated Project Brief to cross of certain goals
</commit_message>
<xml_diff>
--- a/ProjectBrief-v2.docx
+++ b/ProjectBrief-v2.docx
@@ -123,7 +123,7 @@
           </mc:Choice>
           <mc:Fallback>
             <w:pict>
-              <v:group w14:anchorId="4CA55750" id="Group 2" o:spid="_x0000_s1026" style="position:absolute;margin-left:34.7pt;margin-top:1in;width:508.9pt;height:56.9pt;z-index:15728640;mso-wrap-distance-left:0;mso-wrap-distance-right:0;mso-position-horizontal-relative:page;mso-position-vertical-relative:page" coordsize="64630,7226" o:gfxdata="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">
+              <v:group w14:anchorId="6C99344A" id="Group 2" o:spid="_x0000_s1026" style="position:absolute;margin-left:34.7pt;margin-top:1in;width:508.9pt;height:56.9pt;z-index:15728640;mso-wrap-distance-left:0;mso-wrap-distance-right:0;mso-position-horizontal-relative:page;mso-position-vertical-relative:page" coordsize="64630,7226" o:gfxdata="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">
                 <v:shapetype id="_x0000_t75" coordsize="21600,21600" o:spt="75" o:preferrelative="t" path="m@4@5l@4@11@9@11@9@5xe" filled="f" stroked="f">
                   <v:stroke joinstyle="miter"/>
                   <v:formulas>
@@ -226,7 +226,7 @@
           </mc:Choice>
           <mc:Fallback>
             <w:pict>
-              <v:shape w14:anchorId="6038138C" id="Graphic 5" o:spid="_x0000_s1026" style="position:absolute;margin-left:36pt;margin-top:227.55pt;width:508.9pt;height:.1pt;z-index:15729152;visibility:visible;mso-wrap-style:square;mso-wrap-distance-left:0;mso-wrap-distance-top:0;mso-wrap-distance-right:0;mso-wrap-distance-bottom:0;mso-position-horizontal:absolute;mso-position-horizontal-relative:page;mso-position-vertical:absolute;mso-position-vertical-relative:page;v-text-anchor:top" coordsize="6463030,1270" o:gfxdata="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" path="m,l6463030,e" filled="f" strokeweight=".25011mm">
+              <v:shape w14:anchorId="188459A1" id="Graphic 5" o:spid="_x0000_s1026" style="position:absolute;margin-left:36pt;margin-top:227.55pt;width:508.9pt;height:.1pt;z-index:15729152;visibility:visible;mso-wrap-style:square;mso-wrap-distance-left:0;mso-wrap-distance-top:0;mso-wrap-distance-right:0;mso-wrap-distance-bottom:0;mso-position-horizontal:absolute;mso-position-horizontal-relative:page;mso-position-vertical:absolute;mso-position-vertical-relative:page;v-text-anchor:top" coordsize="6463030,1270" o:gfxdata="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" path="m,l6463030,e" filled="f" strokeweight=".25011mm">
                 <v:path arrowok="t"/>
                 <w10:wrap anchorx="page" anchory="page"/>
               </v:shape>
@@ -5538,7 +5538,31 @@
           <w:sz w:val="28"/>
           <w:szCs w:val="32"/>
         </w:rPr>
-        <w:t>– NOT DONE</w:t>
+        <w:t>–</w:t>
+      </w:r>
+      <w:r>
+        <w:rPr>
+          <w:rFonts w:ascii="Consolas" w:hAnsi="Consolas"/>
+          <w:b/>
+          <w:bCs/>
+          <w:color w:val="FF0000"/>
+          <w:spacing w:val="-2"/>
+          <w:sz w:val="28"/>
+          <w:szCs w:val="32"/>
+        </w:rPr>
+        <w:t xml:space="preserve"> </w:t>
+      </w:r>
+      <w:r>
+        <w:rPr>
+          <w:rFonts w:ascii="Consolas" w:hAnsi="Consolas"/>
+          <w:b/>
+          <w:bCs/>
+          <w:color w:val="FF0000"/>
+          <w:spacing w:val="-2"/>
+          <w:sz w:val="28"/>
+          <w:szCs w:val="32"/>
+        </w:rPr>
+        <w:t>DONE</w:t>
       </w:r>
     </w:p>
     <w:p>
@@ -7289,7 +7313,7 @@
           <w:sz w:val="28"/>
           <w:szCs w:val="32"/>
         </w:rPr>
-        <w:t>– NOT DONE</w:t>
+        <w:t>–DONE</w:t>
       </w:r>
     </w:p>
     <w:p>

</xml_diff>

<commit_message>
updated the Brief checklist
</commit_message>
<xml_diff>
--- a/ProjectBrief-v2.docx
+++ b/ProjectBrief-v2.docx
@@ -123,7 +123,7 @@
           </mc:Choice>
           <mc:Fallback>
             <w:pict>
-              <v:group w14:anchorId="6C99344A" id="Group 2" o:spid="_x0000_s1026" style="position:absolute;margin-left:34.7pt;margin-top:1in;width:508.9pt;height:56.9pt;z-index:15728640;mso-wrap-distance-left:0;mso-wrap-distance-right:0;mso-position-horizontal-relative:page;mso-position-vertical-relative:page" coordsize="64630,7226" o:gfxdata="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">
+              <v:group w14:anchorId="42203CC4" id="Group 2" o:spid="_x0000_s1026" style="position:absolute;margin-left:34.7pt;margin-top:1in;width:508.9pt;height:56.9pt;z-index:15728640;mso-wrap-distance-left:0;mso-wrap-distance-right:0;mso-position-horizontal-relative:page;mso-position-vertical-relative:page" coordsize="64630,7226" o:gfxdata="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">
                 <v:shapetype id="_x0000_t75" coordsize="21600,21600" o:spt="75" o:preferrelative="t" path="m@4@5l@4@11@9@11@9@5xe" filled="f" stroked="f">
                   <v:stroke joinstyle="miter"/>
                   <v:formulas>
@@ -226,7 +226,7 @@
           </mc:Choice>
           <mc:Fallback>
             <w:pict>
-              <v:shape w14:anchorId="188459A1" id="Graphic 5" o:spid="_x0000_s1026" style="position:absolute;margin-left:36pt;margin-top:227.55pt;width:508.9pt;height:.1pt;z-index:15729152;visibility:visible;mso-wrap-style:square;mso-wrap-distance-left:0;mso-wrap-distance-top:0;mso-wrap-distance-right:0;mso-wrap-distance-bottom:0;mso-position-horizontal:absolute;mso-position-horizontal-relative:page;mso-position-vertical:absolute;mso-position-vertical-relative:page;v-text-anchor:top" coordsize="6463030,1270" o:gfxdata="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" path="m,l6463030,e" filled="f" strokeweight=".25011mm">
+              <v:shape w14:anchorId="5268374B" id="Graphic 5" o:spid="_x0000_s1026" style="position:absolute;margin-left:36pt;margin-top:227.55pt;width:508.9pt;height:.1pt;z-index:15729152;visibility:visible;mso-wrap-style:square;mso-wrap-distance-left:0;mso-wrap-distance-top:0;mso-wrap-distance-right:0;mso-wrap-distance-bottom:0;mso-position-horizontal:absolute;mso-position-horizontal-relative:page;mso-position-vertical:absolute;mso-position-vertical-relative:page;v-text-anchor:top" coordsize="6463030,1270" o:gfxdata="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" path="m,l6463030,e" filled="f" strokeweight=".25011mm">
                 <v:path arrowok="t"/>
                 <w10:wrap anchorx="page" anchory="page"/>
               </v:shape>
@@ -6627,7 +6627,7 @@
           <w:sz w:val="28"/>
           <w:szCs w:val="32"/>
         </w:rPr>
-        <w:t xml:space="preserve"> NOT </w:t>
+        <w:t xml:space="preserve"> </w:t>
       </w:r>
       <w:r>
         <w:rPr>

</xml_diff>

<commit_message>
updated the checklist for the brief
</commit_message>
<xml_diff>
--- a/ProjectBrief-v2.docx
+++ b/ProjectBrief-v2.docx
@@ -123,7 +123,7 @@
           </mc:Choice>
           <mc:Fallback>
             <w:pict>
-              <v:group w14:anchorId="07178BCB" id="Group 2" o:spid="_x0000_s1026" style="position:absolute;margin-left:34.7pt;margin-top:1in;width:508.9pt;height:56.9pt;z-index:15728640;mso-wrap-distance-left:0;mso-wrap-distance-right:0;mso-position-horizontal-relative:page;mso-position-vertical-relative:page" coordsize="64630,7226" o:gfxdata="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">
+              <v:group w14:anchorId="405D1732" id="Group 2" o:spid="_x0000_s1026" style="position:absolute;margin-left:34.7pt;margin-top:1in;width:508.9pt;height:56.9pt;z-index:15728640;mso-wrap-distance-left:0;mso-wrap-distance-right:0;mso-position-horizontal-relative:page;mso-position-vertical-relative:page" coordsize="64630,7226" o:gfxdata="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">
                 <v:shapetype id="_x0000_t75" coordsize="21600,21600" o:spt="75" o:preferrelative="t" path="m@4@5l@4@11@9@11@9@5xe" filled="f" stroked="f">
                   <v:stroke joinstyle="miter"/>
                   <v:formulas>
@@ -226,7 +226,7 @@
           </mc:Choice>
           <mc:Fallback>
             <w:pict>
-              <v:shape w14:anchorId="75259B21" id="Graphic 5" o:spid="_x0000_s1026" style="position:absolute;margin-left:36pt;margin-top:227.55pt;width:508.9pt;height:.1pt;z-index:15729152;visibility:visible;mso-wrap-style:square;mso-wrap-distance-left:0;mso-wrap-distance-top:0;mso-wrap-distance-right:0;mso-wrap-distance-bottom:0;mso-position-horizontal:absolute;mso-position-horizontal-relative:page;mso-position-vertical:absolute;mso-position-vertical-relative:page;v-text-anchor:top" coordsize="6463030,1270" o:gfxdata="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" path="m,l6463030,e" filled="f" strokeweight=".25011mm">
+              <v:shape w14:anchorId="04B850A5" id="Graphic 5" o:spid="_x0000_s1026" style="position:absolute;margin-left:36pt;margin-top:227.55pt;width:508.9pt;height:.1pt;z-index:15729152;visibility:visible;mso-wrap-style:square;mso-wrap-distance-left:0;mso-wrap-distance-top:0;mso-wrap-distance-right:0;mso-wrap-distance-bottom:0;mso-position-horizontal:absolute;mso-position-horizontal-relative:page;mso-position-vertical:absolute;mso-position-vertical-relative:page;v-text-anchor:top" coordsize="6463030,1270" o:gfxdata="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" path="m,l6463030,e" filled="f" strokeweight=".25011mm">
                 <v:path arrowok="t"/>
                 <w10:wrap anchorx="page" anchory="page"/>
               </v:shape>
@@ -2328,7 +2328,31 @@
           <w:sz w:val="28"/>
           <w:szCs w:val="32"/>
         </w:rPr>
-        <w:t>– NOT DONE</w:t>
+        <w:t>–</w:t>
+      </w:r>
+      <w:r>
+        <w:rPr>
+          <w:rFonts w:ascii="Consolas" w:hAnsi="Consolas"/>
+          <w:b/>
+          <w:bCs/>
+          <w:color w:val="FF0000"/>
+          <w:spacing w:val="-2"/>
+          <w:sz w:val="28"/>
+          <w:szCs w:val="32"/>
+        </w:rPr>
+        <w:t xml:space="preserve"> </w:t>
+      </w:r>
+      <w:r>
+        <w:rPr>
+          <w:rFonts w:ascii="Consolas" w:hAnsi="Consolas"/>
+          <w:b/>
+          <w:bCs/>
+          <w:color w:val="FF0000"/>
+          <w:spacing w:val="-2"/>
+          <w:sz w:val="28"/>
+          <w:szCs w:val="32"/>
+        </w:rPr>
+        <w:t>DONE</w:t>
       </w:r>
     </w:p>
     <w:p>
@@ -4954,7 +4978,31 @@
           <w:sz w:val="28"/>
           <w:szCs w:val="32"/>
         </w:rPr>
-        <w:t>– NOT DONE</w:t>
+        <w:t>–</w:t>
+      </w:r>
+      <w:r>
+        <w:rPr>
+          <w:rFonts w:ascii="Consolas" w:hAnsi="Consolas"/>
+          <w:b/>
+          <w:bCs/>
+          <w:color w:val="FF0000"/>
+          <w:spacing w:val="-2"/>
+          <w:sz w:val="28"/>
+          <w:szCs w:val="32"/>
+        </w:rPr>
+        <w:t xml:space="preserve"> </w:t>
+      </w:r>
+      <w:r>
+        <w:rPr>
+          <w:rFonts w:ascii="Consolas" w:hAnsi="Consolas"/>
+          <w:b/>
+          <w:bCs/>
+          <w:color w:val="FF0000"/>
+          <w:spacing w:val="-2"/>
+          <w:sz w:val="28"/>
+          <w:szCs w:val="32"/>
+        </w:rPr>
+        <w:t>DONE</w:t>
       </w:r>
     </w:p>
     <w:p>
@@ -7784,7 +7832,19 @@
           <w:sz w:val="28"/>
           <w:szCs w:val="32"/>
         </w:rPr>
-        <w:t>– NOT DONE</w:t>
+        <w:t xml:space="preserve">– </w:t>
+      </w:r>
+      <w:r>
+        <w:rPr>
+          <w:rFonts w:ascii="Consolas" w:hAnsi="Consolas"/>
+          <w:b/>
+          <w:bCs/>
+          <w:color w:val="FF0000"/>
+          <w:spacing w:val="-2"/>
+          <w:sz w:val="28"/>
+          <w:szCs w:val="32"/>
+        </w:rPr>
+        <w:t>DONE</w:t>
       </w:r>
     </w:p>
     <w:p>
@@ -7904,7 +7964,19 @@
           <w:sz w:val="28"/>
           <w:szCs w:val="32"/>
         </w:rPr>
-        <w:t>– NOT DONE</w:t>
+        <w:t xml:space="preserve">– </w:t>
+      </w:r>
+      <w:r>
+        <w:rPr>
+          <w:rFonts w:ascii="Consolas" w:hAnsi="Consolas"/>
+          <w:b/>
+          <w:bCs/>
+          <w:color w:val="FF0000"/>
+          <w:spacing w:val="-2"/>
+          <w:sz w:val="28"/>
+          <w:szCs w:val="32"/>
+        </w:rPr>
+        <w:t>DONE</w:t>
       </w:r>
     </w:p>
     <w:p>
@@ -8083,7 +8155,31 @@
           <w:sz w:val="28"/>
           <w:szCs w:val="32"/>
         </w:rPr>
-        <w:t>– NOT DONE</w:t>
+        <w:t>–</w:t>
+      </w:r>
+      <w:r>
+        <w:rPr>
+          <w:rFonts w:ascii="Consolas" w:hAnsi="Consolas"/>
+          <w:b/>
+          <w:bCs/>
+          <w:color w:val="FF0000"/>
+          <w:spacing w:val="-2"/>
+          <w:sz w:val="28"/>
+          <w:szCs w:val="32"/>
+        </w:rPr>
+        <w:t xml:space="preserve"> </w:t>
+      </w:r>
+      <w:r>
+        <w:rPr>
+          <w:rFonts w:ascii="Consolas" w:hAnsi="Consolas"/>
+          <w:b/>
+          <w:bCs/>
+          <w:color w:val="FF0000"/>
+          <w:spacing w:val="-2"/>
+          <w:sz w:val="28"/>
+          <w:szCs w:val="32"/>
+        </w:rPr>
+        <w:t>DONE</w:t>
       </w:r>
     </w:p>
     <w:p>
@@ -8218,7 +8314,31 @@
           <w:sz w:val="28"/>
           <w:szCs w:val="32"/>
         </w:rPr>
-        <w:t>– NOT DONE</w:t>
+        <w:t>–</w:t>
+      </w:r>
+      <w:r>
+        <w:rPr>
+          <w:rFonts w:ascii="Consolas" w:hAnsi="Consolas"/>
+          <w:b/>
+          <w:bCs/>
+          <w:color w:val="FF0000"/>
+          <w:spacing w:val="-2"/>
+          <w:sz w:val="28"/>
+          <w:szCs w:val="32"/>
+        </w:rPr>
+        <w:t xml:space="preserve"> </w:t>
+      </w:r>
+      <w:r>
+        <w:rPr>
+          <w:rFonts w:ascii="Consolas" w:hAnsi="Consolas"/>
+          <w:b/>
+          <w:bCs/>
+          <w:color w:val="FF0000"/>
+          <w:spacing w:val="-2"/>
+          <w:sz w:val="28"/>
+          <w:szCs w:val="32"/>
+        </w:rPr>
+        <w:t>DONE</w:t>
       </w:r>
     </w:p>
     <w:p>
@@ -8457,8 +8577,15 @@
           <w:w w:val="105"/>
           <w:sz w:val="20"/>
         </w:rPr>
+        <w:t xml:space="preserve">A product listing must include an image of the product, a price, a description, an </w:t>
+      </w:r>
+      <w:r>
+        <w:rPr>
+          <w:w w:val="105"/>
+          <w:sz w:val="20"/>
+        </w:rPr>
         <w:lastRenderedPageBreak/>
-        <w:t>A product listing must include an image of the product, a price, a description, an indication of the stock level (either units available, or “in stock/low stock/out of stock” (where you decide the thresholds), or your own choice) and any further information if needed</w:t>
+        <w:t>indication of the stock level (either units available, or “in stock/low stock/out of stock” (where you decide the thresholds), or your own choice) and any further information if needed</w:t>
       </w:r>
       <w:r>
         <w:rPr>
@@ -9113,7 +9240,7 @@
           <w:sz w:val="28"/>
           <w:szCs w:val="32"/>
         </w:rPr>
-        <w:t xml:space="preserve">– </w:t>
+        <w:t>–</w:t>
       </w:r>
       <w:r>
         <w:rPr>
@@ -9125,7 +9252,7 @@
           <w:sz w:val="28"/>
           <w:szCs w:val="32"/>
         </w:rPr>
-        <w:t xml:space="preserve">NOT </w:t>
+        <w:t xml:space="preserve"> </w:t>
       </w:r>
       <w:r>
         <w:rPr>
@@ -9526,7 +9653,7 @@
           <w:sz w:val="28"/>
           <w:szCs w:val="32"/>
         </w:rPr>
-        <w:t>– NOT DONE</w:t>
+        <w:t>–  DONE</w:t>
       </w:r>
     </w:p>
     <w:p>
@@ -9570,7 +9697,31 @@
           <w:sz w:val="28"/>
           <w:szCs w:val="32"/>
         </w:rPr>
-        <w:t>– NOT DONE</w:t>
+        <w:t>–</w:t>
+      </w:r>
+      <w:r>
+        <w:rPr>
+          <w:rFonts w:ascii="Consolas" w:hAnsi="Consolas"/>
+          <w:b/>
+          <w:bCs/>
+          <w:color w:val="FF0000"/>
+          <w:spacing w:val="-2"/>
+          <w:sz w:val="28"/>
+          <w:szCs w:val="32"/>
+        </w:rPr>
+        <w:t xml:space="preserve"> </w:t>
+      </w:r>
+      <w:r>
+        <w:rPr>
+          <w:rFonts w:ascii="Consolas" w:hAnsi="Consolas"/>
+          <w:b/>
+          <w:bCs/>
+          <w:color w:val="FF0000"/>
+          <w:spacing w:val="-2"/>
+          <w:sz w:val="28"/>
+          <w:szCs w:val="32"/>
+        </w:rPr>
+        <w:t>DONE</w:t>
       </w:r>
     </w:p>
     <w:p>
@@ -9881,7 +10032,31 @@
           <w:sz w:val="28"/>
           <w:szCs w:val="32"/>
         </w:rPr>
-        <w:t>– NOT DONE</w:t>
+        <w:t>–</w:t>
+      </w:r>
+      <w:r>
+        <w:rPr>
+          <w:rFonts w:ascii="Consolas" w:hAnsi="Consolas"/>
+          <w:b/>
+          <w:bCs/>
+          <w:color w:val="FF0000"/>
+          <w:spacing w:val="-2"/>
+          <w:sz w:val="28"/>
+          <w:szCs w:val="32"/>
+        </w:rPr>
+        <w:t xml:space="preserve"> </w:t>
+      </w:r>
+      <w:r>
+        <w:rPr>
+          <w:rFonts w:ascii="Consolas" w:hAnsi="Consolas"/>
+          <w:b/>
+          <w:bCs/>
+          <w:color w:val="FF0000"/>
+          <w:spacing w:val="-2"/>
+          <w:sz w:val="28"/>
+          <w:szCs w:val="32"/>
+        </w:rPr>
+        <w:t>DONE</w:t>
       </w:r>
     </w:p>
     <w:p>
@@ -9994,7 +10169,31 @@
           <w:sz w:val="28"/>
           <w:szCs w:val="32"/>
         </w:rPr>
-        <w:t>– NOT DONE</w:t>
+        <w:t>–</w:t>
+      </w:r>
+      <w:r>
+        <w:rPr>
+          <w:rFonts w:ascii="Consolas" w:hAnsi="Consolas"/>
+          <w:b/>
+          <w:bCs/>
+          <w:color w:val="FF0000"/>
+          <w:spacing w:val="-2"/>
+          <w:sz w:val="28"/>
+          <w:szCs w:val="32"/>
+        </w:rPr>
+        <w:t xml:space="preserve"> </w:t>
+      </w:r>
+      <w:r>
+        <w:rPr>
+          <w:rFonts w:ascii="Consolas" w:hAnsi="Consolas"/>
+          <w:b/>
+          <w:bCs/>
+          <w:color w:val="FF0000"/>
+          <w:spacing w:val="-2"/>
+          <w:sz w:val="28"/>
+          <w:szCs w:val="32"/>
+        </w:rPr>
+        <w:t>DONE</w:t>
       </w:r>
     </w:p>
     <w:p>

</xml_diff>